<commit_message>
updates on test function document
</commit_message>
<xml_diff>
--- a/Assignment 1/tests/Unit testing of online shopping cart system.docx
+++ b/Assignment 1/tests/Unit testing of online shopping cart system.docx
@@ -5,44 +5,6 @@
     <w:p>
       <w:pPr>
         <w:rPr>
-          <w:sz w:val="48"/>
-          <w:szCs w:val="48"/>
-          <w:lang w:val="en-US"/>
-        </w:rPr>
-      </w:pPr>
-      <w:r>
-        <w:rPr>
-          <w:sz w:val="48"/>
-          <w:szCs w:val="48"/>
-          <w:lang w:val="en-US"/>
-        </w:rPr>
-        <w:t xml:space="preserve">Unit testing of </w:t>
-      </w:r>
-      <w:r>
-        <w:rPr>
-          <w:sz w:val="48"/>
-          <w:szCs w:val="48"/>
-          <w:lang w:val="en-US"/>
-        </w:rPr>
-        <w:t>online shopping cart system</w:t>
-      </w:r>
-    </w:p>
-    <w:p>
-      <w:pPr>
-        <w:rPr>
-          <w:lang w:val="en-US"/>
-        </w:rPr>
-      </w:pPr>
-      <w:r>
-        <w:rPr>
-          <w:lang w:val="en-US"/>
-        </w:rPr>
-        <w:t xml:space="preserve">The purpose of input domain modeling for the login and logout functionalities in the Online Shopping Cart system was to identify all meaningful inputs, categorize them into equivalence classes, and systematically test how the functions behave under various conditions. </w:t>
-      </w:r>
-    </w:p>
-    <w:p>
-      <w:pPr>
-        <w:rPr>
           <w:b/>
           <w:bCs/>
           <w:lang w:val="en-US"/>
@@ -54,22 +16,44 @@
           <w:bCs/>
           <w:lang w:val="en-US"/>
         </w:rPr>
-        <w:t>Input Domain</w:t>
-      </w:r>
-      <w:r>
+        <w:t>Input Domain Modeling Steps</w:t>
+      </w:r>
+    </w:p>
+    <w:p>
+      <w:pPr>
         <w:rPr>
           <w:b/>
           <w:bCs/>
           <w:lang w:val="en-US"/>
         </w:rPr>
-        <w:t xml:space="preserve"> modelling steps</w:t>
+      </w:pPr>
+      <w:r>
+        <w:rPr>
+          <w:b/>
+          <w:bCs/>
+          <w:lang w:val="en-US"/>
+        </w:rPr>
+        <w:t>1. Understanding Functionality:</w:t>
+      </w:r>
+    </w:p>
+    <w:p>
+      <w:pPr>
+        <w:rPr>
+          <w:lang w:val="en-US"/>
+        </w:rPr>
+      </w:pPr>
+      <w:r>
+        <w:rPr>
+          <w:lang w:val="en-US"/>
+        </w:rPr>
+        <w:t>We began by analyzing the requirements and behavior of the login and logout functions:</w:t>
       </w:r>
     </w:p>
     <w:p>
       <w:pPr>
         <w:numPr>
           <w:ilvl w:val="0"/>
-          <w:numId w:val="1"/>
+          <w:numId w:val="2"/>
         </w:numPr>
         <w:rPr>
           <w:lang w:val="en-US"/>
@@ -81,72 +65,446 @@
           <w:bCs/>
           <w:lang w:val="en-US"/>
         </w:rPr>
-        <w:t>Understanding Functionality</w:t>
-      </w:r>
-      <w:r>
-        <w:rPr>
-          <w:lang w:val="en-US"/>
-        </w:rPr>
-        <w:t>:</w:t>
-      </w:r>
-      <w:r>
-        <w:rPr>
-          <w:lang w:val="en-US"/>
-        </w:rPr>
-        <w:br/>
-        <w:t xml:space="preserve">We began by analyzing the requirements and behavior of the </w:t>
-      </w:r>
+        <w:t>Login Function</w:t>
+      </w:r>
+      <w:r>
+        <w:rPr>
+          <w:lang w:val="en-US"/>
+        </w:rPr>
+        <w:t>: Requires a username and password for authentication and handles registration if the username is not found. It includes scenarios like empty passwords, special character handling, and duplicate usernames during registration.</w:t>
+      </w:r>
+    </w:p>
+    <w:p>
+      <w:pPr>
+        <w:numPr>
+          <w:ilvl w:val="0"/>
+          <w:numId w:val="2"/>
+        </w:numPr>
+        <w:rPr>
+          <w:lang w:val="en-US"/>
+        </w:rPr>
+      </w:pPr>
       <w:r>
         <w:rPr>
           <w:b/>
           <w:bCs/>
           <w:lang w:val="en-US"/>
         </w:rPr>
-        <w:t>login</w:t>
-      </w:r>
-      <w:r>
-        <w:rPr>
-          <w:lang w:val="en-US"/>
-        </w:rPr>
-        <w:t xml:space="preserve"> and </w:t>
-      </w:r>
-      <w:r>
+        <w:t>Logout Function</w:t>
+      </w:r>
+      <w:r>
+        <w:rPr>
+          <w:lang w:val="en-US"/>
+        </w:rPr>
+        <w:t>: Interacts with a cart object, displays cart contents when applicable, and seeks user confirmation to proceed. Scenarios include mixed case input, invalid input handling, and special character inputs.</w:t>
+      </w:r>
+    </w:p>
+    <w:p>
+      <w:r>
+        <w:pict w14:anchorId="352467A5">
+          <v:rect id="_x0000_i1049" style="width:0;height:1.5pt" o:hralign="center" o:hrstd="t" o:hr="t" fillcolor="#a0a0a0" stroked="f"/>
+        </w:pict>
+      </w:r>
+    </w:p>
+    <w:p>
+      <w:pPr>
         <w:rPr>
           <w:b/>
           <w:bCs/>
           <w:lang w:val="en-US"/>
         </w:rPr>
-        <w:t>logout</w:t>
-      </w:r>
-      <w:r>
-        <w:rPr>
-          <w:lang w:val="en-US"/>
-        </w:rPr>
-        <w:t xml:space="preserve"> functions:</w:t>
+      </w:pPr>
+      <w:r>
+        <w:rPr>
+          <w:b/>
+          <w:bCs/>
+          <w:lang w:val="en-US"/>
+        </w:rPr>
+        <w:t>2. Defining Input Variables:</w:t>
+      </w:r>
+    </w:p>
+    <w:p>
+      <w:pPr>
+        <w:rPr>
+          <w:lang w:val="en-US"/>
+        </w:rPr>
+      </w:pPr>
+      <w:r>
+        <w:rPr>
+          <w:lang w:val="en-US"/>
+        </w:rPr>
+        <w:t>The inputs were broken down into components for testing:</w:t>
+      </w:r>
+    </w:p>
+    <w:p>
+      <w:pPr>
+        <w:numPr>
+          <w:ilvl w:val="0"/>
+          <w:numId w:val="3"/>
+        </w:numPr>
+        <w:rPr>
+          <w:lang w:val="en-US"/>
+        </w:rPr>
+      </w:pPr>
+      <w:r>
+        <w:rPr>
+          <w:b/>
+          <w:bCs/>
+          <w:lang w:val="en-US"/>
+        </w:rPr>
+        <w:t>Username</w:t>
+      </w:r>
+      <w:r>
+        <w:rPr>
+          <w:lang w:val="en-US"/>
+        </w:rPr>
+        <w:t>: A string that could be valid, invalid, empty, or duplicate.</w:t>
+      </w:r>
+    </w:p>
+    <w:p>
+      <w:pPr>
+        <w:numPr>
+          <w:ilvl w:val="0"/>
+          <w:numId w:val="3"/>
+        </w:numPr>
+        <w:rPr>
+          <w:lang w:val="en-US"/>
+        </w:rPr>
+      </w:pPr>
+      <w:r>
+        <w:rPr>
+          <w:b/>
+          <w:bCs/>
+          <w:lang w:val="en-US"/>
+        </w:rPr>
+        <w:t>Password</w:t>
+      </w:r>
+      <w:r>
+        <w:rPr>
+          <w:lang w:val="en-US"/>
+        </w:rPr>
+        <w:t>: A string subject to validation criteria (e.g., length, special characters, uppercase letters).</w:t>
+      </w:r>
+    </w:p>
+    <w:p>
+      <w:pPr>
+        <w:numPr>
+          <w:ilvl w:val="0"/>
+          <w:numId w:val="3"/>
+        </w:numPr>
+        <w:rPr>
+          <w:lang w:val="en-US"/>
+        </w:rPr>
+      </w:pPr>
+      <w:r>
+        <w:rPr>
+          <w:b/>
+          <w:bCs/>
+          <w:lang w:val="en-US"/>
+        </w:rPr>
+        <w:t>Cart</w:t>
+      </w:r>
+      <w:r>
+        <w:rPr>
+          <w:lang w:val="en-US"/>
+        </w:rPr>
+        <w:t xml:space="preserve">: An object that can be empty, contain items, or have </w:t>
+      </w:r>
+      <w:proofErr w:type="gramStart"/>
+      <w:r>
+        <w:rPr>
+          <w:lang w:val="en-US"/>
+        </w:rPr>
+        <w:t>a large number of</w:t>
+      </w:r>
+      <w:proofErr w:type="gramEnd"/>
+      <w:r>
+        <w:rPr>
+          <w:lang w:val="en-US"/>
+        </w:rPr>
+        <w:t xml:space="preserve"> items.</w:t>
+      </w:r>
+    </w:p>
+    <w:p>
+      <w:pPr>
+        <w:numPr>
+          <w:ilvl w:val="0"/>
+          <w:numId w:val="3"/>
+        </w:numPr>
+        <w:rPr>
+          <w:lang w:val="en-US"/>
+        </w:rPr>
+      </w:pPr>
+      <w:r>
+        <w:rPr>
+          <w:b/>
+          <w:bCs/>
+          <w:lang w:val="en-US"/>
+        </w:rPr>
+        <w:t>User Decisions</w:t>
+      </w:r>
+      <w:r>
+        <w:rPr>
+          <w:lang w:val="en-US"/>
+        </w:rPr>
+        <w:t>: Inputs like 'y' (confirm), 'n' (cancel), invalid characters, and special cases (e.g., empty input or mixed case).</w:t>
+      </w:r>
+    </w:p>
+    <w:p>
+      <w:r>
+        <w:pict w14:anchorId="50A90659">
+          <v:rect id="_x0000_i1050" style="width:0;height:1.5pt" o:hralign="center" o:hrstd="t" o:hr="t" fillcolor="#a0a0a0" stroked="f"/>
+        </w:pict>
+      </w:r>
+    </w:p>
+    <w:p>
+      <w:pPr>
+        <w:rPr>
+          <w:b/>
+          <w:bCs/>
+          <w:lang w:val="en-US"/>
+        </w:rPr>
+      </w:pPr>
+      <w:r>
+        <w:rPr>
+          <w:b/>
+          <w:bCs/>
+          <w:lang w:val="en-US"/>
+        </w:rPr>
+        <w:t>3. Equivalence Classes:</w:t>
+      </w:r>
+    </w:p>
+    <w:p>
+      <w:pPr>
+        <w:rPr>
+          <w:lang w:val="en-US"/>
+        </w:rPr>
+      </w:pPr>
+      <w:r>
+        <w:rPr>
+          <w:lang w:val="en-US"/>
+        </w:rPr>
+        <w:t>We identified groups of inputs with similar behaviors, including:</w:t>
+      </w:r>
+    </w:p>
+    <w:p>
+      <w:pPr>
+        <w:numPr>
+          <w:ilvl w:val="0"/>
+          <w:numId w:val="4"/>
+        </w:numPr>
+        <w:rPr>
+          <w:lang w:val="en-US"/>
+        </w:rPr>
+      </w:pPr>
+      <w:r>
+        <w:rPr>
+          <w:b/>
+          <w:bCs/>
+          <w:lang w:val="en-US"/>
+        </w:rPr>
+        <w:t>Valid and Invalid Login Credentials</w:t>
+      </w:r>
+      <w:r>
+        <w:rPr>
+          <w:lang w:val="en-US"/>
+        </w:rPr>
+        <w:t>: Covering both successful and failed authentication.</w:t>
+      </w:r>
+    </w:p>
+    <w:p>
+      <w:pPr>
+        <w:numPr>
+          <w:ilvl w:val="0"/>
+          <w:numId w:val="4"/>
+        </w:numPr>
+        <w:rPr>
+          <w:lang w:val="en-US"/>
+        </w:rPr>
+      </w:pPr>
+      <w:r>
+        <w:rPr>
+          <w:b/>
+          <w:bCs/>
+          <w:lang w:val="en-US"/>
+        </w:rPr>
+        <w:t>Usernames</w:t>
+      </w:r>
+      <w:r>
+        <w:rPr>
+          <w:lang w:val="en-US"/>
+        </w:rPr>
+        <w:t>: Empty, valid, and duplicates during registration.</w:t>
+      </w:r>
+    </w:p>
+    <w:p>
+      <w:pPr>
+        <w:numPr>
+          <w:ilvl w:val="0"/>
+          <w:numId w:val="4"/>
+        </w:numPr>
+        <w:rPr>
+          <w:lang w:val="en-US"/>
+        </w:rPr>
+      </w:pPr>
+      <w:r>
+        <w:rPr>
+          <w:b/>
+          <w:bCs/>
+          <w:lang w:val="en-US"/>
+        </w:rPr>
+        <w:t>Passwords</w:t>
+      </w:r>
+      <w:r>
+        <w:rPr>
+          <w:lang w:val="en-US"/>
+        </w:rPr>
+        <w:t>: Weak, strong, empty, or containing spaces.</w:t>
+      </w:r>
+    </w:p>
+    <w:p>
+      <w:pPr>
+        <w:numPr>
+          <w:ilvl w:val="0"/>
+          <w:numId w:val="4"/>
+        </w:numPr>
+        <w:rPr>
+          <w:lang w:val="en-US"/>
+        </w:rPr>
+      </w:pPr>
+      <w:r>
+        <w:rPr>
+          <w:b/>
+          <w:bCs/>
+          <w:lang w:val="en-US"/>
+        </w:rPr>
+        <w:t>Cart States</w:t>
+      </w:r>
+      <w:r>
+        <w:rPr>
+          <w:lang w:val="en-US"/>
+        </w:rPr>
+        <w:t>: Empty, populated with items, or containing Unicode/special characters.</w:t>
+      </w:r>
+    </w:p>
+    <w:p>
+      <w:pPr>
+        <w:numPr>
+          <w:ilvl w:val="0"/>
+          <w:numId w:val="4"/>
+        </w:numPr>
+        <w:rPr>
+          <w:lang w:val="en-US"/>
+        </w:rPr>
+      </w:pPr>
+      <w:r>
+        <w:rPr>
+          <w:b/>
+          <w:bCs/>
+          <w:lang w:val="en-US"/>
+        </w:rPr>
+        <w:t>User Decisions</w:t>
+      </w:r>
+      <w:r>
+        <w:rPr>
+          <w:lang w:val="en-US"/>
+        </w:rPr>
+        <w:t>: Including confirmation, cancellation, and invalid inputs.</w:t>
+      </w:r>
+    </w:p>
+    <w:p>
+      <w:r>
+        <w:pict w14:anchorId="7F656343">
+          <v:rect id="_x0000_i1051" style="width:0;height:1.5pt" o:hralign="center" o:hrstd="t" o:hr="t" fillcolor="#a0a0a0" stroked="f"/>
+        </w:pict>
+      </w:r>
+    </w:p>
+    <w:p>
+      <w:pPr>
+        <w:rPr>
+          <w:b/>
+          <w:bCs/>
+          <w:lang w:val="en-US"/>
+        </w:rPr>
+      </w:pPr>
+      <w:r>
+        <w:rPr>
+          <w:b/>
+          <w:bCs/>
+          <w:lang w:val="en-US"/>
+        </w:rPr>
+        <w:lastRenderedPageBreak/>
+        <w:t>4. Boundary Cases:</w:t>
+      </w:r>
+    </w:p>
+    <w:p>
+      <w:pPr>
+        <w:rPr>
+          <w:lang w:val="en-US"/>
+        </w:rPr>
+      </w:pPr>
+      <w:r>
+        <w:rPr>
+          <w:lang w:val="en-US"/>
+        </w:rPr>
+        <w:t>Special attention was given to edge cases, such as:</w:t>
+      </w:r>
+    </w:p>
+    <w:p>
+      <w:pPr>
+        <w:numPr>
+          <w:ilvl w:val="0"/>
+          <w:numId w:val="5"/>
+        </w:numPr>
+      </w:pPr>
+      <w:r>
+        <w:rPr>
+          <w:b/>
+          <w:bCs/>
+        </w:rPr>
+        <w:t>Login</w:t>
+      </w:r>
+      <w:r>
+        <w:t>:</w:t>
       </w:r>
     </w:p>
     <w:p>
       <w:pPr>
         <w:numPr>
           <w:ilvl w:val="1"/>
-          <w:numId w:val="1"/>
+          <w:numId w:val="5"/>
         </w:numPr>
-        <w:rPr>
-          <w:lang w:val="en-US"/>
-        </w:rPr>
-      </w:pPr>
-      <w:r>
-        <w:rPr>
-          <w:lang w:val="en-US"/>
-        </w:rPr>
-        <w:t>The login function requires a username and password for authentication, and it can handle registration if the username is not found.</w:t>
+      </w:pPr>
+      <w:proofErr w:type="spellStart"/>
+      <w:r>
+        <w:t>Empty</w:t>
+      </w:r>
+      <w:proofErr w:type="spellEnd"/>
+      <w:r>
+        <w:t xml:space="preserve"> </w:t>
+      </w:r>
+      <w:proofErr w:type="spellStart"/>
+      <w:r>
+        <w:t>username</w:t>
+      </w:r>
+      <w:proofErr w:type="spellEnd"/>
+      <w:r>
+        <w:t xml:space="preserve"> or </w:t>
+      </w:r>
+      <w:proofErr w:type="spellStart"/>
+      <w:r>
+        <w:t>password</w:t>
+      </w:r>
+      <w:proofErr w:type="spellEnd"/>
+      <w:r>
+        <w:t>.</w:t>
       </w:r>
     </w:p>
     <w:p>
       <w:pPr>
         <w:numPr>
           <w:ilvl w:val="1"/>
-          <w:numId w:val="1"/>
+          <w:numId w:val="5"/>
         </w:numPr>
         <w:rPr>
           <w:lang w:val="en-US"/>
@@ -156,96 +514,240 @@
         <w:rPr>
           <w:lang w:val="en-US"/>
         </w:rPr>
-        <w:t>The logout function interacts with a cart object and seeks user confirmation to proceed.</w:t>
+        <w:t xml:space="preserve">Passwords just </w:t>
+      </w:r>
+      <w:proofErr w:type="gramStart"/>
+      <w:r>
+        <w:rPr>
+          <w:lang w:val="en-US"/>
+        </w:rPr>
+        <w:t>meeting</w:t>
+      </w:r>
+      <w:proofErr w:type="gramEnd"/>
+      <w:r>
+        <w:rPr>
+          <w:lang w:val="en-US"/>
+        </w:rPr>
+        <w:t xml:space="preserve"> or failing validation criteria.</w:t>
+      </w:r>
+    </w:p>
+    <w:p>
+      <w:pPr>
+        <w:numPr>
+          <w:ilvl w:val="1"/>
+          <w:numId w:val="5"/>
+        </w:numPr>
+      </w:pPr>
+      <w:proofErr w:type="spellStart"/>
+      <w:r>
+        <w:t>Duplicate</w:t>
+      </w:r>
+      <w:proofErr w:type="spellEnd"/>
+      <w:r>
+        <w:t xml:space="preserve"> </w:t>
+      </w:r>
+      <w:proofErr w:type="spellStart"/>
+      <w:r>
+        <w:t>username</w:t>
+      </w:r>
+      <w:proofErr w:type="spellEnd"/>
+      <w:r>
+        <w:t xml:space="preserve"> </w:t>
+      </w:r>
+      <w:proofErr w:type="spellStart"/>
+      <w:r>
+        <w:t>registration</w:t>
+      </w:r>
+      <w:proofErr w:type="spellEnd"/>
+      <w:r>
+        <w:t>.</w:t>
       </w:r>
     </w:p>
     <w:p>
       <w:pPr>
         <w:numPr>
           <w:ilvl w:val="0"/>
-          <w:numId w:val="1"/>
+          <w:numId w:val="5"/>
         </w:numPr>
-        <w:rPr>
-          <w:lang w:val="en-US"/>
-        </w:rPr>
-      </w:pPr>
+      </w:pPr>
+      <w:proofErr w:type="spellStart"/>
       <w:r>
         <w:rPr>
           <w:b/>
           <w:bCs/>
-          <w:lang w:val="en-US"/>
-        </w:rPr>
-        <w:t>Defining Input Variables</w:t>
-      </w:r>
-      <w:r>
-        <w:rPr>
-          <w:lang w:val="en-US"/>
-        </w:rPr>
+        </w:rPr>
+        <w:t>Logout</w:t>
+      </w:r>
+      <w:proofErr w:type="spellEnd"/>
+      <w:r>
         <w:t>:</w:t>
-      </w:r>
-      <w:r>
-        <w:rPr>
-          <w:lang w:val="en-US"/>
-        </w:rPr>
-        <w:br/>
-        <w:t>The inputs were broken down into components for testing:</w:t>
       </w:r>
     </w:p>
     <w:p>
       <w:pPr>
         <w:numPr>
           <w:ilvl w:val="1"/>
-          <w:numId w:val="1"/>
+          <w:numId w:val="5"/>
         </w:numPr>
         <w:rPr>
           <w:lang w:val="en-US"/>
         </w:rPr>
       </w:pPr>
       <w:r>
+        <w:rPr>
+          <w:lang w:val="en-US"/>
+        </w:rPr>
+        <w:t>Empty cart vs. cart with multiple or Unicode-named items.</w:t>
+      </w:r>
+    </w:p>
+    <w:p>
+      <w:pPr>
+        <w:numPr>
+          <w:ilvl w:val="1"/>
+          <w:numId w:val="5"/>
+        </w:numPr>
+        <w:rPr>
+          <w:lang w:val="en-US"/>
+        </w:rPr>
+      </w:pPr>
+      <w:r>
+        <w:rPr>
+          <w:lang w:val="en-US"/>
+        </w:rPr>
+        <w:t>Mixed case or invalid confirmation inputs.</w:t>
+      </w:r>
+    </w:p>
+    <w:p>
+      <w:pPr>
+        <w:numPr>
+          <w:ilvl w:val="1"/>
+          <w:numId w:val="5"/>
+        </w:numPr>
+        <w:rPr>
+          <w:lang w:val="en-US"/>
+        </w:rPr>
+      </w:pPr>
+      <w:r>
+        <w:rPr>
+          <w:lang w:val="en-US"/>
+        </w:rPr>
+        <w:t>Logging out without user confirmation or handling special characters.</w:t>
+      </w:r>
+    </w:p>
+    <w:p>
+      <w:r>
+        <w:pict w14:anchorId="6F9E06DC">
+          <v:rect id="_x0000_i1052" style="width:0;height:1.5pt" o:hralign="center" o:hrstd="t" o:hr="t" fillcolor="#a0a0a0" stroked="f"/>
+        </w:pict>
+      </w:r>
+    </w:p>
+    <w:p>
+      <w:pPr>
         <w:rPr>
           <w:b/>
           <w:bCs/>
           <w:lang w:val="en-US"/>
         </w:rPr>
-        <w:t>username</w:t>
-      </w:r>
-      <w:r>
-        <w:rPr>
-          <w:lang w:val="en-US"/>
-        </w:rPr>
-        <w:t>: A string that could be valid, invalid, empty, or duplicate.</w:t>
+      </w:pPr>
+      <w:r>
+        <w:rPr>
+          <w:b/>
+          <w:bCs/>
+          <w:lang w:val="en-US"/>
+        </w:rPr>
+        <w:t>5. Creating Realistic Scenarios:</w:t>
+      </w:r>
+    </w:p>
+    <w:p>
+      <w:pPr>
+        <w:rPr>
+          <w:lang w:val="en-US"/>
+        </w:rPr>
+      </w:pPr>
+      <w:r>
+        <w:rPr>
+          <w:lang w:val="en-US"/>
+        </w:rPr>
+        <w:t>To mimic real-world usage, test cases reflected common user behaviors, such as:</w:t>
+      </w:r>
+    </w:p>
+    <w:p>
+      <w:pPr>
+        <w:numPr>
+          <w:ilvl w:val="0"/>
+          <w:numId w:val="6"/>
+        </w:numPr>
+      </w:pPr>
+      <w:r>
+        <w:rPr>
+          <w:b/>
+          <w:bCs/>
+        </w:rPr>
+        <w:t>Login</w:t>
+      </w:r>
+      <w:r>
+        <w:t>:</w:t>
       </w:r>
     </w:p>
     <w:p>
       <w:pPr>
         <w:numPr>
           <w:ilvl w:val="1"/>
-          <w:numId w:val="1"/>
+          <w:numId w:val="6"/>
         </w:numPr>
         <w:rPr>
           <w:lang w:val="en-US"/>
         </w:rPr>
       </w:pPr>
+      <w:r>
+        <w:rPr>
+          <w:lang w:val="en-US"/>
+        </w:rPr>
+        <w:t>Mistyped credentials or empty inputs.</w:t>
+      </w:r>
+    </w:p>
+    <w:p>
+      <w:pPr>
+        <w:numPr>
+          <w:ilvl w:val="1"/>
+          <w:numId w:val="6"/>
+        </w:numPr>
+        <w:rPr>
+          <w:lang w:val="en-US"/>
+        </w:rPr>
+      </w:pPr>
+      <w:r>
+        <w:rPr>
+          <w:lang w:val="en-US"/>
+        </w:rPr>
+        <w:t>Attempting to register an already existing username.</w:t>
+      </w:r>
+    </w:p>
+    <w:p>
+      <w:pPr>
+        <w:numPr>
+          <w:ilvl w:val="0"/>
+          <w:numId w:val="6"/>
+        </w:numPr>
+      </w:pPr>
+      <w:proofErr w:type="spellStart"/>
       <w:r>
         <w:rPr>
           <w:b/>
           <w:bCs/>
-          <w:lang w:val="en-US"/>
-        </w:rPr>
-        <w:t>password</w:t>
-      </w:r>
-      <w:r>
-        <w:rPr>
-          <w:lang w:val="en-US"/>
-        </w:rPr>
-        <w:t>: A string subject to validation criteria (e.g., length, special characters, uppercase letters).</w:t>
+        </w:rPr>
+        <w:t>Logout</w:t>
+      </w:r>
+      <w:proofErr w:type="spellEnd"/>
+      <w:r>
+        <w:t>:</w:t>
       </w:r>
     </w:p>
     <w:p>
       <w:pPr>
         <w:numPr>
           <w:ilvl w:val="1"/>
-          <w:numId w:val="1"/>
+          <w:numId w:val="6"/>
         </w:numPr>
         <w:rPr>
           <w:lang w:val="en-US"/>
@@ -253,24 +755,16 @@
       </w:pPr>
       <w:r>
         <w:rPr>
-          <w:b/>
-          <w:bCs/>
-          <w:lang w:val="en-US"/>
-        </w:rPr>
-        <w:t>cart</w:t>
-      </w:r>
-      <w:r>
-        <w:rPr>
-          <w:lang w:val="en-US"/>
-        </w:rPr>
-        <w:t>: An object that can be empty or contain items.</w:t>
+          <w:lang w:val="en-US"/>
+        </w:rPr>
+        <w:t>Cancelling a logout after reviewing cart contents.</w:t>
       </w:r>
     </w:p>
     <w:p>
       <w:pPr>
         <w:numPr>
           <w:ilvl w:val="1"/>
-          <w:numId w:val="1"/>
+          <w:numId w:val="6"/>
         </w:numPr>
         <w:rPr>
           <w:lang w:val="en-US"/>
@@ -278,56 +772,16 @@
       </w:pPr>
       <w:r>
         <w:rPr>
-          <w:b/>
-          <w:bCs/>
-          <w:lang w:val="en-US"/>
-        </w:rPr>
-        <w:t>User decisions</w:t>
-      </w:r>
-      <w:r>
-        <w:rPr>
-          <w:lang w:val="en-US"/>
-        </w:rPr>
-        <w:t>: Inputs like 'y' (confirm) and 'n' (cancel) for logout and registration prompts.</w:t>
-      </w:r>
-    </w:p>
-    <w:p>
-      <w:pPr>
-        <w:numPr>
-          <w:ilvl w:val="0"/>
-          <w:numId w:val="1"/>
-        </w:numPr>
-        <w:rPr>
-          <w:lang w:val="en-US"/>
-        </w:rPr>
-      </w:pPr>
-      <w:r>
-        <w:rPr>
-          <w:b/>
-          <w:bCs/>
-          <w:lang w:val="en-US"/>
-        </w:rPr>
-        <w:t>Equivalence Classes</w:t>
-      </w:r>
-      <w:r>
-        <w:rPr>
-          <w:lang w:val="en-US"/>
-        </w:rPr>
-        <w:t>:</w:t>
-      </w:r>
-      <w:r>
-        <w:rPr>
-          <w:lang w:val="en-US"/>
-        </w:rPr>
-        <w:br/>
-        <w:t>We identified groups of inputs with similar behaviors, including:</w:t>
+          <w:lang w:val="en-US"/>
+        </w:rPr>
+        <w:t>Using mixed case or special character inputs.</w:t>
       </w:r>
     </w:p>
     <w:p>
       <w:pPr>
         <w:numPr>
           <w:ilvl w:val="1"/>
-          <w:numId w:val="1"/>
+          <w:numId w:val="6"/>
         </w:numPr>
         <w:rPr>
           <w:lang w:val="en-US"/>
@@ -337,316 +791,7 @@
         <w:rPr>
           <w:lang w:val="en-US"/>
         </w:rPr>
-        <w:t>Valid and invalid login credentials.</w:t>
-      </w:r>
-    </w:p>
-    <w:p>
-      <w:pPr>
-        <w:numPr>
-          <w:ilvl w:val="1"/>
-          <w:numId w:val="1"/>
-        </w:numPr>
-      </w:pPr>
-      <w:proofErr w:type="spellStart"/>
-      <w:r>
-        <w:t>Empty</w:t>
-      </w:r>
-      <w:proofErr w:type="spellEnd"/>
-      <w:r>
-        <w:t xml:space="preserve"> or </w:t>
-      </w:r>
-      <w:proofErr w:type="spellStart"/>
-      <w:r>
-        <w:t>duplicate</w:t>
-      </w:r>
-      <w:proofErr w:type="spellEnd"/>
-      <w:r>
-        <w:t xml:space="preserve"> </w:t>
-      </w:r>
-      <w:proofErr w:type="spellStart"/>
-      <w:r>
-        <w:t>usernames</w:t>
-      </w:r>
-      <w:proofErr w:type="spellEnd"/>
-      <w:r>
-        <w:t>.</w:t>
-      </w:r>
-    </w:p>
-    <w:p>
-      <w:pPr>
-        <w:numPr>
-          <w:ilvl w:val="1"/>
-          <w:numId w:val="1"/>
-        </w:numPr>
-      </w:pPr>
-      <w:proofErr w:type="spellStart"/>
-      <w:r>
-        <w:t>Weak</w:t>
-      </w:r>
-      <w:proofErr w:type="spellEnd"/>
-      <w:r>
-        <w:t xml:space="preserve"> vs. strong </w:t>
-      </w:r>
-      <w:proofErr w:type="spellStart"/>
-      <w:r>
-        <w:t>passwords</w:t>
-      </w:r>
-      <w:proofErr w:type="spellEnd"/>
-      <w:r>
-        <w:t>.</w:t>
-      </w:r>
-    </w:p>
-    <w:p>
-      <w:pPr>
-        <w:numPr>
-          <w:ilvl w:val="1"/>
-          <w:numId w:val="1"/>
-        </w:numPr>
-        <w:rPr>
-          <w:lang w:val="en-US"/>
-        </w:rPr>
-      </w:pPr>
-      <w:r>
-        <w:rPr>
-          <w:lang w:val="en-US"/>
-        </w:rPr>
-        <w:t>Cart states (empty or populated).</w:t>
-      </w:r>
-    </w:p>
-    <w:p>
-      <w:pPr>
-        <w:numPr>
-          <w:ilvl w:val="1"/>
-          <w:numId w:val="1"/>
-        </w:numPr>
-        <w:rPr>
-          <w:lang w:val="en-US"/>
-        </w:rPr>
-      </w:pPr>
-      <w:r>
-        <w:rPr>
-          <w:lang w:val="en-US"/>
-        </w:rPr>
-        <w:t>User decisions during logout or registration.</w:t>
-      </w:r>
-    </w:p>
-    <w:p>
-      <w:pPr>
-        <w:numPr>
-          <w:ilvl w:val="0"/>
-          <w:numId w:val="1"/>
-        </w:numPr>
-        <w:rPr>
-          <w:lang w:val="en-US"/>
-        </w:rPr>
-      </w:pPr>
-      <w:r>
-        <w:rPr>
-          <w:b/>
-          <w:bCs/>
-          <w:lang w:val="en-US"/>
-        </w:rPr>
-        <w:t>Boundary Cases</w:t>
-      </w:r>
-      <w:r>
-        <w:rPr>
-          <w:lang w:val="en-US"/>
-        </w:rPr>
-        <w:t>:</w:t>
-      </w:r>
-      <w:r>
-        <w:rPr>
-          <w:lang w:val="en-US"/>
-        </w:rPr>
-        <w:br/>
-        <w:t>Special attention was given to edge cases, such as:</w:t>
-      </w:r>
-    </w:p>
-    <w:p>
-      <w:pPr>
-        <w:numPr>
-          <w:ilvl w:val="1"/>
-          <w:numId w:val="1"/>
-        </w:numPr>
-      </w:pPr>
-      <w:proofErr w:type="spellStart"/>
-      <w:r>
-        <w:t>Empty</w:t>
-      </w:r>
-      <w:proofErr w:type="spellEnd"/>
-      <w:r>
-        <w:t xml:space="preserve"> </w:t>
-      </w:r>
-      <w:proofErr w:type="spellStart"/>
-      <w:r>
-        <w:t>username</w:t>
-      </w:r>
-      <w:proofErr w:type="spellEnd"/>
-      <w:r>
-        <w:t xml:space="preserve"> or </w:t>
-      </w:r>
-      <w:proofErr w:type="spellStart"/>
-      <w:r>
-        <w:t>password</w:t>
-      </w:r>
-      <w:proofErr w:type="spellEnd"/>
-      <w:r>
-        <w:t>.</w:t>
-      </w:r>
-    </w:p>
-    <w:p>
-      <w:pPr>
-        <w:numPr>
-          <w:ilvl w:val="1"/>
-          <w:numId w:val="1"/>
-        </w:numPr>
-        <w:rPr>
-          <w:lang w:val="en-US"/>
-        </w:rPr>
-      </w:pPr>
-      <w:r>
-        <w:rPr>
-          <w:lang w:val="en-US"/>
-        </w:rPr>
-        <w:lastRenderedPageBreak/>
-        <w:t xml:space="preserve">Passwords just </w:t>
-      </w:r>
-      <w:proofErr w:type="gramStart"/>
-      <w:r>
-        <w:rPr>
-          <w:lang w:val="en-US"/>
-        </w:rPr>
-        <w:t>meeting</w:t>
-      </w:r>
-      <w:proofErr w:type="gramEnd"/>
-      <w:r>
-        <w:rPr>
-          <w:lang w:val="en-US"/>
-        </w:rPr>
-        <w:t xml:space="preserve"> or failing validation criteria.</w:t>
-      </w:r>
-    </w:p>
-    <w:p>
-      <w:pPr>
-        <w:numPr>
-          <w:ilvl w:val="1"/>
-          <w:numId w:val="1"/>
-        </w:numPr>
-        <w:rPr>
-          <w:lang w:val="en-US"/>
-        </w:rPr>
-      </w:pPr>
-      <w:r>
-        <w:rPr>
-          <w:lang w:val="en-US"/>
-        </w:rPr>
-        <w:t>Logging out from an empty cart vs. a cart with multiple items.</w:t>
-      </w:r>
-    </w:p>
-    <w:p>
-      <w:pPr>
-        <w:numPr>
-          <w:ilvl w:val="1"/>
-          <w:numId w:val="1"/>
-        </w:numPr>
-      </w:pPr>
-      <w:proofErr w:type="spellStart"/>
-      <w:r>
-        <w:t>Quitting</w:t>
-      </w:r>
-      <w:proofErr w:type="spellEnd"/>
-      <w:r>
-        <w:t xml:space="preserve"> the login process.</w:t>
-      </w:r>
-    </w:p>
-    <w:p>
-      <w:pPr>
-        <w:numPr>
-          <w:ilvl w:val="0"/>
-          <w:numId w:val="1"/>
-        </w:numPr>
-        <w:rPr>
-          <w:lang w:val="en-US"/>
-        </w:rPr>
-      </w:pPr>
-      <w:r>
-        <w:rPr>
-          <w:b/>
-          <w:bCs/>
-          <w:lang w:val="en-US"/>
-        </w:rPr>
-        <w:t>Creating Realistic Scenarios</w:t>
-      </w:r>
-      <w:r>
-        <w:rPr>
-          <w:lang w:val="en-US"/>
-        </w:rPr>
-        <w:t>:</w:t>
-      </w:r>
-      <w:r>
-        <w:rPr>
-          <w:lang w:val="en-US"/>
-        </w:rPr>
-        <w:br/>
-        <w:t>To mimic real-world usage, test cases reflected common user behaviors, such as:</w:t>
-      </w:r>
-    </w:p>
-    <w:p>
-      <w:pPr>
-        <w:numPr>
-          <w:ilvl w:val="1"/>
-          <w:numId w:val="1"/>
-        </w:numPr>
-      </w:pPr>
-      <w:proofErr w:type="spellStart"/>
-      <w:r>
-        <w:t>Mistyped</w:t>
-      </w:r>
-      <w:proofErr w:type="spellEnd"/>
-      <w:r>
-        <w:t xml:space="preserve"> login </w:t>
-      </w:r>
-      <w:proofErr w:type="spellStart"/>
-      <w:r>
-        <w:t>credentials</w:t>
-      </w:r>
-      <w:proofErr w:type="spellEnd"/>
-      <w:r>
-        <w:t>.</w:t>
-      </w:r>
-    </w:p>
-    <w:p>
-      <w:pPr>
-        <w:numPr>
-          <w:ilvl w:val="1"/>
-          <w:numId w:val="1"/>
-        </w:numPr>
-        <w:rPr>
-          <w:lang w:val="en-US"/>
-        </w:rPr>
-      </w:pPr>
-      <w:r>
-        <w:rPr>
-          <w:lang w:val="en-US"/>
-        </w:rPr>
-        <w:t>Attempting to register an already existing username.</w:t>
-      </w:r>
-    </w:p>
-    <w:p>
-      <w:pPr>
-        <w:numPr>
-          <w:ilvl w:val="1"/>
-          <w:numId w:val="1"/>
-        </w:numPr>
-        <w:rPr>
-          <w:lang w:val="en-US"/>
-        </w:rPr>
-      </w:pPr>
-      <w:r>
-        <w:rPr>
-          <w:lang w:val="en-US"/>
-        </w:rPr>
-        <w:t>Cancelling a logout after seeing cart contents.</w:t>
+        <w:t>Logging out with a large cart or items containing Unicode characters.</w:t>
       </w:r>
     </w:p>
     <w:p>
@@ -669,6 +814,453 @@
 <file path=word/numbering.xml><?xml version="1.0" encoding="utf-8"?>
 <w:numbering xmlns:wpc="http://schemas.microsoft.com/office/word/2010/wordprocessingCanvas" xmlns:cx="http://schemas.microsoft.com/office/drawing/2014/chartex" xmlns:cx1="http://schemas.microsoft.com/office/drawing/2015/9/8/chartex" xmlns:cx2="http://schemas.microsoft.com/office/drawing/2015/10/21/chartex" xmlns:cx3="http://schemas.microsoft.com/office/drawing/2016/5/9/chartex" xmlns:cx4="http://schemas.microsoft.com/office/drawing/2016/5/10/chartex" xmlns:cx5="http://schemas.microsoft.com/office/drawing/2016/5/11/chartex" xmlns:cx6="http://schemas.microsoft.com/office/drawing/2016/5/12/chartex" xmlns:cx7="http://schemas.microsoft.com/office/drawing/2016/5/13/chartex" xmlns:cx8="http://schemas.microsoft.com/office/drawing/2016/5/14/chartex" xmlns:mc="http://schemas.openxmlformats.org/markup-compatibility/2006" xmlns:aink="http://schemas.microsoft.com/office/drawing/2016/ink" xmlns:am3d="http://schemas.microsoft.com/office/drawing/2017/model3d" xmlns:o="urn:schemas-microsoft-com:office:office" xmlns:oel="http://schemas.microsoft.com/office/2019/extlst" xmlns:r="http://schemas.openxmlformats.org/officeDocument/2006/relationships" xmlns:m="http://schemas.openxmlformats.org/officeDocument/2006/math" xmlns:v="urn:schemas-microsoft-com:vml" xmlns:wp14="http://schemas.microsoft.com/office/word/2010/wordprocessingDrawing" xmlns:wp="http://schemas.openxmlformats.org/drawingml/2006/wordprocessingDrawing" xmlns:w10="urn:schemas-microsoft-com:office:word" xmlns:w="http://schemas.openxmlformats.org/wordprocessingml/2006/main" xmlns:w14="http://schemas.microsoft.com/office/word/2010/wordml" xmlns:w15="http://schemas.microsoft.com/office/word/2012/wordml" xmlns:w16cex="http://schemas.microsoft.com/office/word/2018/wordml/cex" xmlns:w16cid="http://schemas.microsoft.com/office/word/2016/wordml/cid" xmlns:w16="http://schemas.microsoft.com/office/word/2018/wordml" xmlns:w16du="http://schemas.microsoft.com/office/word/2023/wordml/word16du" xmlns:w16sdtdh="http://schemas.microsoft.com/office/word/2020/wordml/sdtdatahash" xmlns:w16se="http://schemas.microsoft.com/office/word/2015/wordml/symex" xmlns:wpg="http://schemas.microsoft.com/office/word/2010/wordprocessingGroup" xmlns:wpi="http://schemas.microsoft.com/office/word/2010/wordprocessingInk" xmlns:wne="http://schemas.microsoft.com/office/word/2006/wordml" xmlns:wps="http://schemas.microsoft.com/office/word/2010/wordprocessingShape" mc:Ignorable="w14 w15 w16se w16cid w16 w16cex w16sdtdh w16du wp14">
   <w:abstractNum w:abstractNumId="0" w15:restartNumberingAfterBreak="0">
+    <w:nsid w:val="18B171AF"/>
+    <w:multiLevelType w:val="multilevel"/>
+    <w:tmpl w:val="140C7BCE"/>
+    <w:lvl w:ilvl="0">
+      <w:start w:val="1"/>
+      <w:numFmt w:val="bullet"/>
+      <w:lvlText w:val=""/>
+      <w:lvlJc w:val="left"/>
+      <w:pPr>
+        <w:tabs>
+          <w:tab w:val="num" w:pos="720"/>
+        </w:tabs>
+        <w:ind w:left="720" w:hanging="360"/>
+      </w:pPr>
+      <w:rPr>
+        <w:rFonts w:ascii="Symbol" w:hAnsi="Symbol" w:hint="default"/>
+        <w:sz w:val="20"/>
+      </w:rPr>
+    </w:lvl>
+    <w:lvl w:ilvl="1" w:tentative="1">
+      <w:start w:val="1"/>
+      <w:numFmt w:val="bullet"/>
+      <w:lvlText w:val="o"/>
+      <w:lvlJc w:val="left"/>
+      <w:pPr>
+        <w:tabs>
+          <w:tab w:val="num" w:pos="1440"/>
+        </w:tabs>
+        <w:ind w:left="1440" w:hanging="360"/>
+      </w:pPr>
+      <w:rPr>
+        <w:rFonts w:ascii="Courier New" w:hAnsi="Courier New" w:hint="default"/>
+        <w:sz w:val="20"/>
+      </w:rPr>
+    </w:lvl>
+    <w:lvl w:ilvl="2" w:tentative="1">
+      <w:start w:val="1"/>
+      <w:numFmt w:val="bullet"/>
+      <w:lvlText w:val=""/>
+      <w:lvlJc w:val="left"/>
+      <w:pPr>
+        <w:tabs>
+          <w:tab w:val="num" w:pos="2160"/>
+        </w:tabs>
+        <w:ind w:left="2160" w:hanging="360"/>
+      </w:pPr>
+      <w:rPr>
+        <w:rFonts w:ascii="Wingdings" w:hAnsi="Wingdings" w:hint="default"/>
+        <w:sz w:val="20"/>
+      </w:rPr>
+    </w:lvl>
+    <w:lvl w:ilvl="3" w:tentative="1">
+      <w:start w:val="1"/>
+      <w:numFmt w:val="bullet"/>
+      <w:lvlText w:val=""/>
+      <w:lvlJc w:val="left"/>
+      <w:pPr>
+        <w:tabs>
+          <w:tab w:val="num" w:pos="2880"/>
+        </w:tabs>
+        <w:ind w:left="2880" w:hanging="360"/>
+      </w:pPr>
+      <w:rPr>
+        <w:rFonts w:ascii="Wingdings" w:hAnsi="Wingdings" w:hint="default"/>
+        <w:sz w:val="20"/>
+      </w:rPr>
+    </w:lvl>
+    <w:lvl w:ilvl="4" w:tentative="1">
+      <w:start w:val="1"/>
+      <w:numFmt w:val="bullet"/>
+      <w:lvlText w:val=""/>
+      <w:lvlJc w:val="left"/>
+      <w:pPr>
+        <w:tabs>
+          <w:tab w:val="num" w:pos="3600"/>
+        </w:tabs>
+        <w:ind w:left="3600" w:hanging="360"/>
+      </w:pPr>
+      <w:rPr>
+        <w:rFonts w:ascii="Wingdings" w:hAnsi="Wingdings" w:hint="default"/>
+        <w:sz w:val="20"/>
+      </w:rPr>
+    </w:lvl>
+    <w:lvl w:ilvl="5" w:tentative="1">
+      <w:start w:val="1"/>
+      <w:numFmt w:val="bullet"/>
+      <w:lvlText w:val=""/>
+      <w:lvlJc w:val="left"/>
+      <w:pPr>
+        <w:tabs>
+          <w:tab w:val="num" w:pos="4320"/>
+        </w:tabs>
+        <w:ind w:left="4320" w:hanging="360"/>
+      </w:pPr>
+      <w:rPr>
+        <w:rFonts w:ascii="Wingdings" w:hAnsi="Wingdings" w:hint="default"/>
+        <w:sz w:val="20"/>
+      </w:rPr>
+    </w:lvl>
+    <w:lvl w:ilvl="6" w:tentative="1">
+      <w:start w:val="1"/>
+      <w:numFmt w:val="bullet"/>
+      <w:lvlText w:val=""/>
+      <w:lvlJc w:val="left"/>
+      <w:pPr>
+        <w:tabs>
+          <w:tab w:val="num" w:pos="5040"/>
+        </w:tabs>
+        <w:ind w:left="5040" w:hanging="360"/>
+      </w:pPr>
+      <w:rPr>
+        <w:rFonts w:ascii="Wingdings" w:hAnsi="Wingdings" w:hint="default"/>
+        <w:sz w:val="20"/>
+      </w:rPr>
+    </w:lvl>
+    <w:lvl w:ilvl="7" w:tentative="1">
+      <w:start w:val="1"/>
+      <w:numFmt w:val="bullet"/>
+      <w:lvlText w:val=""/>
+      <w:lvlJc w:val="left"/>
+      <w:pPr>
+        <w:tabs>
+          <w:tab w:val="num" w:pos="5760"/>
+        </w:tabs>
+        <w:ind w:left="5760" w:hanging="360"/>
+      </w:pPr>
+      <w:rPr>
+        <w:rFonts w:ascii="Wingdings" w:hAnsi="Wingdings" w:hint="default"/>
+        <w:sz w:val="20"/>
+      </w:rPr>
+    </w:lvl>
+    <w:lvl w:ilvl="8" w:tentative="1">
+      <w:start w:val="1"/>
+      <w:numFmt w:val="bullet"/>
+      <w:lvlText w:val=""/>
+      <w:lvlJc w:val="left"/>
+      <w:pPr>
+        <w:tabs>
+          <w:tab w:val="num" w:pos="6480"/>
+        </w:tabs>
+        <w:ind w:left="6480" w:hanging="360"/>
+      </w:pPr>
+      <w:rPr>
+        <w:rFonts w:ascii="Wingdings" w:hAnsi="Wingdings" w:hint="default"/>
+        <w:sz w:val="20"/>
+      </w:rPr>
+    </w:lvl>
+  </w:abstractNum>
+  <w:abstractNum w:abstractNumId="1" w15:restartNumberingAfterBreak="0">
+    <w:nsid w:val="336563BC"/>
+    <w:multiLevelType w:val="multilevel"/>
+    <w:tmpl w:val="F3220A92"/>
+    <w:lvl w:ilvl="0">
+      <w:start w:val="1"/>
+      <w:numFmt w:val="bullet"/>
+      <w:lvlText w:val=""/>
+      <w:lvlJc w:val="left"/>
+      <w:pPr>
+        <w:tabs>
+          <w:tab w:val="num" w:pos="720"/>
+        </w:tabs>
+        <w:ind w:left="720" w:hanging="360"/>
+      </w:pPr>
+      <w:rPr>
+        <w:rFonts w:ascii="Symbol" w:hAnsi="Symbol" w:hint="default"/>
+        <w:sz w:val="20"/>
+      </w:rPr>
+    </w:lvl>
+    <w:lvl w:ilvl="1">
+      <w:start w:val="1"/>
+      <w:numFmt w:val="bullet"/>
+      <w:lvlText w:val="o"/>
+      <w:lvlJc w:val="left"/>
+      <w:pPr>
+        <w:tabs>
+          <w:tab w:val="num" w:pos="1440"/>
+        </w:tabs>
+        <w:ind w:left="1440" w:hanging="360"/>
+      </w:pPr>
+      <w:rPr>
+        <w:rFonts w:ascii="Courier New" w:hAnsi="Courier New" w:hint="default"/>
+        <w:sz w:val="20"/>
+      </w:rPr>
+    </w:lvl>
+    <w:lvl w:ilvl="2" w:tentative="1">
+      <w:start w:val="1"/>
+      <w:numFmt w:val="bullet"/>
+      <w:lvlText w:val=""/>
+      <w:lvlJc w:val="left"/>
+      <w:pPr>
+        <w:tabs>
+          <w:tab w:val="num" w:pos="2160"/>
+        </w:tabs>
+        <w:ind w:left="2160" w:hanging="360"/>
+      </w:pPr>
+      <w:rPr>
+        <w:rFonts w:ascii="Wingdings" w:hAnsi="Wingdings" w:hint="default"/>
+        <w:sz w:val="20"/>
+      </w:rPr>
+    </w:lvl>
+    <w:lvl w:ilvl="3" w:tentative="1">
+      <w:start w:val="1"/>
+      <w:numFmt w:val="bullet"/>
+      <w:lvlText w:val=""/>
+      <w:lvlJc w:val="left"/>
+      <w:pPr>
+        <w:tabs>
+          <w:tab w:val="num" w:pos="2880"/>
+        </w:tabs>
+        <w:ind w:left="2880" w:hanging="360"/>
+      </w:pPr>
+      <w:rPr>
+        <w:rFonts w:ascii="Wingdings" w:hAnsi="Wingdings" w:hint="default"/>
+        <w:sz w:val="20"/>
+      </w:rPr>
+    </w:lvl>
+    <w:lvl w:ilvl="4" w:tentative="1">
+      <w:start w:val="1"/>
+      <w:numFmt w:val="bullet"/>
+      <w:lvlText w:val=""/>
+      <w:lvlJc w:val="left"/>
+      <w:pPr>
+        <w:tabs>
+          <w:tab w:val="num" w:pos="3600"/>
+        </w:tabs>
+        <w:ind w:left="3600" w:hanging="360"/>
+      </w:pPr>
+      <w:rPr>
+        <w:rFonts w:ascii="Wingdings" w:hAnsi="Wingdings" w:hint="default"/>
+        <w:sz w:val="20"/>
+      </w:rPr>
+    </w:lvl>
+    <w:lvl w:ilvl="5" w:tentative="1">
+      <w:start w:val="1"/>
+      <w:numFmt w:val="bullet"/>
+      <w:lvlText w:val=""/>
+      <w:lvlJc w:val="left"/>
+      <w:pPr>
+        <w:tabs>
+          <w:tab w:val="num" w:pos="4320"/>
+        </w:tabs>
+        <w:ind w:left="4320" w:hanging="360"/>
+      </w:pPr>
+      <w:rPr>
+        <w:rFonts w:ascii="Wingdings" w:hAnsi="Wingdings" w:hint="default"/>
+        <w:sz w:val="20"/>
+      </w:rPr>
+    </w:lvl>
+    <w:lvl w:ilvl="6" w:tentative="1">
+      <w:start w:val="1"/>
+      <w:numFmt w:val="bullet"/>
+      <w:lvlText w:val=""/>
+      <w:lvlJc w:val="left"/>
+      <w:pPr>
+        <w:tabs>
+          <w:tab w:val="num" w:pos="5040"/>
+        </w:tabs>
+        <w:ind w:left="5040" w:hanging="360"/>
+      </w:pPr>
+      <w:rPr>
+        <w:rFonts w:ascii="Wingdings" w:hAnsi="Wingdings" w:hint="default"/>
+        <w:sz w:val="20"/>
+      </w:rPr>
+    </w:lvl>
+    <w:lvl w:ilvl="7" w:tentative="1">
+      <w:start w:val="1"/>
+      <w:numFmt w:val="bullet"/>
+      <w:lvlText w:val=""/>
+      <w:lvlJc w:val="left"/>
+      <w:pPr>
+        <w:tabs>
+          <w:tab w:val="num" w:pos="5760"/>
+        </w:tabs>
+        <w:ind w:left="5760" w:hanging="360"/>
+      </w:pPr>
+      <w:rPr>
+        <w:rFonts w:ascii="Wingdings" w:hAnsi="Wingdings" w:hint="default"/>
+        <w:sz w:val="20"/>
+      </w:rPr>
+    </w:lvl>
+    <w:lvl w:ilvl="8" w:tentative="1">
+      <w:start w:val="1"/>
+      <w:numFmt w:val="bullet"/>
+      <w:lvlText w:val=""/>
+      <w:lvlJc w:val="left"/>
+      <w:pPr>
+        <w:tabs>
+          <w:tab w:val="num" w:pos="6480"/>
+        </w:tabs>
+        <w:ind w:left="6480" w:hanging="360"/>
+      </w:pPr>
+      <w:rPr>
+        <w:rFonts w:ascii="Wingdings" w:hAnsi="Wingdings" w:hint="default"/>
+        <w:sz w:val="20"/>
+      </w:rPr>
+    </w:lvl>
+  </w:abstractNum>
+  <w:abstractNum w:abstractNumId="2" w15:restartNumberingAfterBreak="0">
+    <w:nsid w:val="41546C5E"/>
+    <w:multiLevelType w:val="multilevel"/>
+    <w:tmpl w:val="350A5338"/>
+    <w:lvl w:ilvl="0">
+      <w:start w:val="1"/>
+      <w:numFmt w:val="bullet"/>
+      <w:lvlText w:val=""/>
+      <w:lvlJc w:val="left"/>
+      <w:pPr>
+        <w:tabs>
+          <w:tab w:val="num" w:pos="720"/>
+        </w:tabs>
+        <w:ind w:left="720" w:hanging="360"/>
+      </w:pPr>
+      <w:rPr>
+        <w:rFonts w:ascii="Symbol" w:hAnsi="Symbol" w:hint="default"/>
+        <w:sz w:val="20"/>
+      </w:rPr>
+    </w:lvl>
+    <w:lvl w:ilvl="1" w:tentative="1">
+      <w:start w:val="1"/>
+      <w:numFmt w:val="bullet"/>
+      <w:lvlText w:val="o"/>
+      <w:lvlJc w:val="left"/>
+      <w:pPr>
+        <w:tabs>
+          <w:tab w:val="num" w:pos="1440"/>
+        </w:tabs>
+        <w:ind w:left="1440" w:hanging="360"/>
+      </w:pPr>
+      <w:rPr>
+        <w:rFonts w:ascii="Courier New" w:hAnsi="Courier New" w:hint="default"/>
+        <w:sz w:val="20"/>
+      </w:rPr>
+    </w:lvl>
+    <w:lvl w:ilvl="2" w:tentative="1">
+      <w:start w:val="1"/>
+      <w:numFmt w:val="bullet"/>
+      <w:lvlText w:val=""/>
+      <w:lvlJc w:val="left"/>
+      <w:pPr>
+        <w:tabs>
+          <w:tab w:val="num" w:pos="2160"/>
+        </w:tabs>
+        <w:ind w:left="2160" w:hanging="360"/>
+      </w:pPr>
+      <w:rPr>
+        <w:rFonts w:ascii="Wingdings" w:hAnsi="Wingdings" w:hint="default"/>
+        <w:sz w:val="20"/>
+      </w:rPr>
+    </w:lvl>
+    <w:lvl w:ilvl="3" w:tentative="1">
+      <w:start w:val="1"/>
+      <w:numFmt w:val="bullet"/>
+      <w:lvlText w:val=""/>
+      <w:lvlJc w:val="left"/>
+      <w:pPr>
+        <w:tabs>
+          <w:tab w:val="num" w:pos="2880"/>
+        </w:tabs>
+        <w:ind w:left="2880" w:hanging="360"/>
+      </w:pPr>
+      <w:rPr>
+        <w:rFonts w:ascii="Wingdings" w:hAnsi="Wingdings" w:hint="default"/>
+        <w:sz w:val="20"/>
+      </w:rPr>
+    </w:lvl>
+    <w:lvl w:ilvl="4" w:tentative="1">
+      <w:start w:val="1"/>
+      <w:numFmt w:val="bullet"/>
+      <w:lvlText w:val=""/>
+      <w:lvlJc w:val="left"/>
+      <w:pPr>
+        <w:tabs>
+          <w:tab w:val="num" w:pos="3600"/>
+        </w:tabs>
+        <w:ind w:left="3600" w:hanging="360"/>
+      </w:pPr>
+      <w:rPr>
+        <w:rFonts w:ascii="Wingdings" w:hAnsi="Wingdings" w:hint="default"/>
+        <w:sz w:val="20"/>
+      </w:rPr>
+    </w:lvl>
+    <w:lvl w:ilvl="5" w:tentative="1">
+      <w:start w:val="1"/>
+      <w:numFmt w:val="bullet"/>
+      <w:lvlText w:val=""/>
+      <w:lvlJc w:val="left"/>
+      <w:pPr>
+        <w:tabs>
+          <w:tab w:val="num" w:pos="4320"/>
+        </w:tabs>
+        <w:ind w:left="4320" w:hanging="360"/>
+      </w:pPr>
+      <w:rPr>
+        <w:rFonts w:ascii="Wingdings" w:hAnsi="Wingdings" w:hint="default"/>
+        <w:sz w:val="20"/>
+      </w:rPr>
+    </w:lvl>
+    <w:lvl w:ilvl="6" w:tentative="1">
+      <w:start w:val="1"/>
+      <w:numFmt w:val="bullet"/>
+      <w:lvlText w:val=""/>
+      <w:lvlJc w:val="left"/>
+      <w:pPr>
+        <w:tabs>
+          <w:tab w:val="num" w:pos="5040"/>
+        </w:tabs>
+        <w:ind w:left="5040" w:hanging="360"/>
+      </w:pPr>
+      <w:rPr>
+        <w:rFonts w:ascii="Wingdings" w:hAnsi="Wingdings" w:hint="default"/>
+        <w:sz w:val="20"/>
+      </w:rPr>
+    </w:lvl>
+    <w:lvl w:ilvl="7" w:tentative="1">
+      <w:start w:val="1"/>
+      <w:numFmt w:val="bullet"/>
+      <w:lvlText w:val=""/>
+      <w:lvlJc w:val="left"/>
+      <w:pPr>
+        <w:tabs>
+          <w:tab w:val="num" w:pos="5760"/>
+        </w:tabs>
+        <w:ind w:left="5760" w:hanging="360"/>
+      </w:pPr>
+      <w:rPr>
+        <w:rFonts w:ascii="Wingdings" w:hAnsi="Wingdings" w:hint="default"/>
+        <w:sz w:val="20"/>
+      </w:rPr>
+    </w:lvl>
+    <w:lvl w:ilvl="8" w:tentative="1">
+      <w:start w:val="1"/>
+      <w:numFmt w:val="bullet"/>
+      <w:lvlText w:val=""/>
+      <w:lvlJc w:val="left"/>
+      <w:pPr>
+        <w:tabs>
+          <w:tab w:val="num" w:pos="6480"/>
+        </w:tabs>
+        <w:ind w:left="6480" w:hanging="360"/>
+      </w:pPr>
+      <w:rPr>
+        <w:rFonts w:ascii="Wingdings" w:hAnsi="Wingdings" w:hint="default"/>
+        <w:sz w:val="20"/>
+      </w:rPr>
+    </w:lvl>
+  </w:abstractNum>
+  <w:abstractNum w:abstractNumId="3" w15:restartNumberingAfterBreak="0">
     <w:nsid w:val="7024776A"/>
     <w:multiLevelType w:val="multilevel"/>
     <w:tmpl w:val="D214C202"/>
@@ -785,8 +1377,321 @@
       </w:pPr>
     </w:lvl>
   </w:abstractNum>
+  <w:abstractNum w:abstractNumId="4" w15:restartNumberingAfterBreak="0">
+    <w:nsid w:val="757567CB"/>
+    <w:multiLevelType w:val="multilevel"/>
+    <w:tmpl w:val="587E73A8"/>
+    <w:lvl w:ilvl="0">
+      <w:start w:val="1"/>
+      <w:numFmt w:val="bullet"/>
+      <w:lvlText w:val=""/>
+      <w:lvlJc w:val="left"/>
+      <w:pPr>
+        <w:tabs>
+          <w:tab w:val="num" w:pos="720"/>
+        </w:tabs>
+        <w:ind w:left="720" w:hanging="360"/>
+      </w:pPr>
+      <w:rPr>
+        <w:rFonts w:ascii="Symbol" w:hAnsi="Symbol" w:hint="default"/>
+        <w:sz w:val="20"/>
+      </w:rPr>
+    </w:lvl>
+    <w:lvl w:ilvl="1" w:tentative="1">
+      <w:start w:val="1"/>
+      <w:numFmt w:val="bullet"/>
+      <w:lvlText w:val="o"/>
+      <w:lvlJc w:val="left"/>
+      <w:pPr>
+        <w:tabs>
+          <w:tab w:val="num" w:pos="1440"/>
+        </w:tabs>
+        <w:ind w:left="1440" w:hanging="360"/>
+      </w:pPr>
+      <w:rPr>
+        <w:rFonts w:ascii="Courier New" w:hAnsi="Courier New" w:hint="default"/>
+        <w:sz w:val="20"/>
+      </w:rPr>
+    </w:lvl>
+    <w:lvl w:ilvl="2" w:tentative="1">
+      <w:start w:val="1"/>
+      <w:numFmt w:val="bullet"/>
+      <w:lvlText w:val=""/>
+      <w:lvlJc w:val="left"/>
+      <w:pPr>
+        <w:tabs>
+          <w:tab w:val="num" w:pos="2160"/>
+        </w:tabs>
+        <w:ind w:left="2160" w:hanging="360"/>
+      </w:pPr>
+      <w:rPr>
+        <w:rFonts w:ascii="Wingdings" w:hAnsi="Wingdings" w:hint="default"/>
+        <w:sz w:val="20"/>
+      </w:rPr>
+    </w:lvl>
+    <w:lvl w:ilvl="3" w:tentative="1">
+      <w:start w:val="1"/>
+      <w:numFmt w:val="bullet"/>
+      <w:lvlText w:val=""/>
+      <w:lvlJc w:val="left"/>
+      <w:pPr>
+        <w:tabs>
+          <w:tab w:val="num" w:pos="2880"/>
+        </w:tabs>
+        <w:ind w:left="2880" w:hanging="360"/>
+      </w:pPr>
+      <w:rPr>
+        <w:rFonts w:ascii="Wingdings" w:hAnsi="Wingdings" w:hint="default"/>
+        <w:sz w:val="20"/>
+      </w:rPr>
+    </w:lvl>
+    <w:lvl w:ilvl="4" w:tentative="1">
+      <w:start w:val="1"/>
+      <w:numFmt w:val="bullet"/>
+      <w:lvlText w:val=""/>
+      <w:lvlJc w:val="left"/>
+      <w:pPr>
+        <w:tabs>
+          <w:tab w:val="num" w:pos="3600"/>
+        </w:tabs>
+        <w:ind w:left="3600" w:hanging="360"/>
+      </w:pPr>
+      <w:rPr>
+        <w:rFonts w:ascii="Wingdings" w:hAnsi="Wingdings" w:hint="default"/>
+        <w:sz w:val="20"/>
+      </w:rPr>
+    </w:lvl>
+    <w:lvl w:ilvl="5" w:tentative="1">
+      <w:start w:val="1"/>
+      <w:numFmt w:val="bullet"/>
+      <w:lvlText w:val=""/>
+      <w:lvlJc w:val="left"/>
+      <w:pPr>
+        <w:tabs>
+          <w:tab w:val="num" w:pos="4320"/>
+        </w:tabs>
+        <w:ind w:left="4320" w:hanging="360"/>
+      </w:pPr>
+      <w:rPr>
+        <w:rFonts w:ascii="Wingdings" w:hAnsi="Wingdings" w:hint="default"/>
+        <w:sz w:val="20"/>
+      </w:rPr>
+    </w:lvl>
+    <w:lvl w:ilvl="6" w:tentative="1">
+      <w:start w:val="1"/>
+      <w:numFmt w:val="bullet"/>
+      <w:lvlText w:val=""/>
+      <w:lvlJc w:val="left"/>
+      <w:pPr>
+        <w:tabs>
+          <w:tab w:val="num" w:pos="5040"/>
+        </w:tabs>
+        <w:ind w:left="5040" w:hanging="360"/>
+      </w:pPr>
+      <w:rPr>
+        <w:rFonts w:ascii="Wingdings" w:hAnsi="Wingdings" w:hint="default"/>
+        <w:sz w:val="20"/>
+      </w:rPr>
+    </w:lvl>
+    <w:lvl w:ilvl="7" w:tentative="1">
+      <w:start w:val="1"/>
+      <w:numFmt w:val="bullet"/>
+      <w:lvlText w:val=""/>
+      <w:lvlJc w:val="left"/>
+      <w:pPr>
+        <w:tabs>
+          <w:tab w:val="num" w:pos="5760"/>
+        </w:tabs>
+        <w:ind w:left="5760" w:hanging="360"/>
+      </w:pPr>
+      <w:rPr>
+        <w:rFonts w:ascii="Wingdings" w:hAnsi="Wingdings" w:hint="default"/>
+        <w:sz w:val="20"/>
+      </w:rPr>
+    </w:lvl>
+    <w:lvl w:ilvl="8" w:tentative="1">
+      <w:start w:val="1"/>
+      <w:numFmt w:val="bullet"/>
+      <w:lvlText w:val=""/>
+      <w:lvlJc w:val="left"/>
+      <w:pPr>
+        <w:tabs>
+          <w:tab w:val="num" w:pos="6480"/>
+        </w:tabs>
+        <w:ind w:left="6480" w:hanging="360"/>
+      </w:pPr>
+      <w:rPr>
+        <w:rFonts w:ascii="Wingdings" w:hAnsi="Wingdings" w:hint="default"/>
+        <w:sz w:val="20"/>
+      </w:rPr>
+    </w:lvl>
+  </w:abstractNum>
+  <w:abstractNum w:abstractNumId="5" w15:restartNumberingAfterBreak="0">
+    <w:nsid w:val="78066029"/>
+    <w:multiLevelType w:val="multilevel"/>
+    <w:tmpl w:val="8DFA448E"/>
+    <w:lvl w:ilvl="0">
+      <w:start w:val="1"/>
+      <w:numFmt w:val="bullet"/>
+      <w:lvlText w:val=""/>
+      <w:lvlJc w:val="left"/>
+      <w:pPr>
+        <w:tabs>
+          <w:tab w:val="num" w:pos="720"/>
+        </w:tabs>
+        <w:ind w:left="720" w:hanging="360"/>
+      </w:pPr>
+      <w:rPr>
+        <w:rFonts w:ascii="Symbol" w:hAnsi="Symbol" w:hint="default"/>
+        <w:sz w:val="20"/>
+      </w:rPr>
+    </w:lvl>
+    <w:lvl w:ilvl="1">
+      <w:start w:val="1"/>
+      <w:numFmt w:val="bullet"/>
+      <w:lvlText w:val="o"/>
+      <w:lvlJc w:val="left"/>
+      <w:pPr>
+        <w:tabs>
+          <w:tab w:val="num" w:pos="1440"/>
+        </w:tabs>
+        <w:ind w:left="1440" w:hanging="360"/>
+      </w:pPr>
+      <w:rPr>
+        <w:rFonts w:ascii="Courier New" w:hAnsi="Courier New" w:hint="default"/>
+        <w:sz w:val="20"/>
+      </w:rPr>
+    </w:lvl>
+    <w:lvl w:ilvl="2" w:tentative="1">
+      <w:start w:val="1"/>
+      <w:numFmt w:val="bullet"/>
+      <w:lvlText w:val=""/>
+      <w:lvlJc w:val="left"/>
+      <w:pPr>
+        <w:tabs>
+          <w:tab w:val="num" w:pos="2160"/>
+        </w:tabs>
+        <w:ind w:left="2160" w:hanging="360"/>
+      </w:pPr>
+      <w:rPr>
+        <w:rFonts w:ascii="Wingdings" w:hAnsi="Wingdings" w:hint="default"/>
+        <w:sz w:val="20"/>
+      </w:rPr>
+    </w:lvl>
+    <w:lvl w:ilvl="3" w:tentative="1">
+      <w:start w:val="1"/>
+      <w:numFmt w:val="bullet"/>
+      <w:lvlText w:val=""/>
+      <w:lvlJc w:val="left"/>
+      <w:pPr>
+        <w:tabs>
+          <w:tab w:val="num" w:pos="2880"/>
+        </w:tabs>
+        <w:ind w:left="2880" w:hanging="360"/>
+      </w:pPr>
+      <w:rPr>
+        <w:rFonts w:ascii="Wingdings" w:hAnsi="Wingdings" w:hint="default"/>
+        <w:sz w:val="20"/>
+      </w:rPr>
+    </w:lvl>
+    <w:lvl w:ilvl="4" w:tentative="1">
+      <w:start w:val="1"/>
+      <w:numFmt w:val="bullet"/>
+      <w:lvlText w:val=""/>
+      <w:lvlJc w:val="left"/>
+      <w:pPr>
+        <w:tabs>
+          <w:tab w:val="num" w:pos="3600"/>
+        </w:tabs>
+        <w:ind w:left="3600" w:hanging="360"/>
+      </w:pPr>
+      <w:rPr>
+        <w:rFonts w:ascii="Wingdings" w:hAnsi="Wingdings" w:hint="default"/>
+        <w:sz w:val="20"/>
+      </w:rPr>
+    </w:lvl>
+    <w:lvl w:ilvl="5" w:tentative="1">
+      <w:start w:val="1"/>
+      <w:numFmt w:val="bullet"/>
+      <w:lvlText w:val=""/>
+      <w:lvlJc w:val="left"/>
+      <w:pPr>
+        <w:tabs>
+          <w:tab w:val="num" w:pos="4320"/>
+        </w:tabs>
+        <w:ind w:left="4320" w:hanging="360"/>
+      </w:pPr>
+      <w:rPr>
+        <w:rFonts w:ascii="Wingdings" w:hAnsi="Wingdings" w:hint="default"/>
+        <w:sz w:val="20"/>
+      </w:rPr>
+    </w:lvl>
+    <w:lvl w:ilvl="6" w:tentative="1">
+      <w:start w:val="1"/>
+      <w:numFmt w:val="bullet"/>
+      <w:lvlText w:val=""/>
+      <w:lvlJc w:val="left"/>
+      <w:pPr>
+        <w:tabs>
+          <w:tab w:val="num" w:pos="5040"/>
+        </w:tabs>
+        <w:ind w:left="5040" w:hanging="360"/>
+      </w:pPr>
+      <w:rPr>
+        <w:rFonts w:ascii="Wingdings" w:hAnsi="Wingdings" w:hint="default"/>
+        <w:sz w:val="20"/>
+      </w:rPr>
+    </w:lvl>
+    <w:lvl w:ilvl="7" w:tentative="1">
+      <w:start w:val="1"/>
+      <w:numFmt w:val="bullet"/>
+      <w:lvlText w:val=""/>
+      <w:lvlJc w:val="left"/>
+      <w:pPr>
+        <w:tabs>
+          <w:tab w:val="num" w:pos="5760"/>
+        </w:tabs>
+        <w:ind w:left="5760" w:hanging="360"/>
+      </w:pPr>
+      <w:rPr>
+        <w:rFonts w:ascii="Wingdings" w:hAnsi="Wingdings" w:hint="default"/>
+        <w:sz w:val="20"/>
+      </w:rPr>
+    </w:lvl>
+    <w:lvl w:ilvl="8" w:tentative="1">
+      <w:start w:val="1"/>
+      <w:numFmt w:val="bullet"/>
+      <w:lvlText w:val=""/>
+      <w:lvlJc w:val="left"/>
+      <w:pPr>
+        <w:tabs>
+          <w:tab w:val="num" w:pos="6480"/>
+        </w:tabs>
+        <w:ind w:left="6480" w:hanging="360"/>
+      </w:pPr>
+      <w:rPr>
+        <w:rFonts w:ascii="Wingdings" w:hAnsi="Wingdings" w:hint="default"/>
+        <w:sz w:val="20"/>
+      </w:rPr>
+    </w:lvl>
+  </w:abstractNum>
   <w:num w:numId="1" w16cid:durableId="479275188">
+    <w:abstractNumId w:val="3"/>
+  </w:num>
+  <w:num w:numId="2" w16cid:durableId="1886333370">
+    <w:abstractNumId w:val="2"/>
+  </w:num>
+  <w:num w:numId="3" w16cid:durableId="1190214890">
+    <w:abstractNumId w:val="4"/>
+  </w:num>
+  <w:num w:numId="4" w16cid:durableId="409697090">
     <w:abstractNumId w:val="0"/>
+  </w:num>
+  <w:num w:numId="5" w16cid:durableId="842085500">
+    <w:abstractNumId w:val="5"/>
+  </w:num>
+  <w:num w:numId="6" w16cid:durableId="1964384552">
+    <w:abstractNumId w:val="1"/>
   </w:num>
 </w:numbering>
 </file>

</xml_diff>